<commit_message>
Coffee icon an explanation added to inlay document
</commit_message>
<xml_diff>
--- a/doc/inlay_icons.docx
+++ b/doc/inlay_icons.docx
@@ -51,6 +51,9 @@
               <w:jc w:val="center"/>
             </w:pPr>
             <w:r>
+              <w:rPr>
+                <w:noProof/>
+              </w:rPr>
               <w:drawing>
                 <wp:inline distT="0" distB="0" distL="0" distR="0" wp14:anchorId="4FCE4AF8" wp14:editId="1D6B5952">
                   <wp:extent cx="360000" cy="360000"/>
@@ -111,6 +114,9 @@
               <w:jc w:val="center"/>
             </w:pPr>
             <w:r>
+              <w:rPr>
+                <w:noProof/>
+              </w:rPr>
               <w:drawing>
                 <wp:inline distT="0" distB="0" distL="0" distR="0" wp14:anchorId="7FE68C76" wp14:editId="4A08F520">
                   <wp:extent cx="360000" cy="360000"/>
@@ -172,10 +178,10 @@
             </w:pPr>
             <w:r>
               <w:drawing>
-                <wp:inline distT="0" distB="0" distL="0" distR="0" wp14:anchorId="031FBD5E" wp14:editId="3B6157E7">
-                  <wp:extent cx="432000" cy="432000"/>
-                  <wp:effectExtent l="0" t="0" r="0" b="6350"/>
-                  <wp:docPr id="1" name="Grafik 1"/>
+                <wp:inline distT="0" distB="0" distL="0" distR="0" wp14:anchorId="16643F49" wp14:editId="19ECFFC5">
+                  <wp:extent cx="301223" cy="324000"/>
+                  <wp:effectExtent l="0" t="0" r="3810" b="0"/>
+                  <wp:docPr id="2" name="Grafik 2"/>
                   <wp:cNvGraphicFramePr>
                     <a:graphicFrameLocks xmlns:a="http://schemas.openxmlformats.org/drawingml/2006/main" noChangeAspect="1"/>
                   </wp:cNvGraphicFramePr>
@@ -195,7 +201,7 @@
                         <pic:spPr>
                           <a:xfrm>
                             <a:off x="0" y="0"/>
-                            <a:ext cx="432000" cy="432000"/>
+                            <a:ext cx="301223" cy="324000"/>
                           </a:xfrm>
                           <a:prstGeom prst="rect">
                             <a:avLst/>
@@ -237,7 +243,59 @@
         </w:tc>
       </w:tr>
     </w:tbl>
-    <w:p/>
+    <w:p>
+      <w:pPr>
+        <w:rPr>
+          <w:color w:val="A6A6A6" w:themeColor="background1" w:themeShade="A6"/>
+        </w:rPr>
+      </w:pPr>
+    </w:p>
+    <w:p>
+      <w:pPr>
+        <w:rPr>
+          <w:color w:val="A6A6A6" w:themeColor="background1" w:themeShade="A6"/>
+        </w:rPr>
+      </w:pPr>
+    </w:p>
+    <w:p>
+      <w:pPr>
+        <w:rPr>
+          <w:color w:val="A6A6A6" w:themeColor="background1" w:themeShade="A6"/>
+        </w:rPr>
+      </w:pPr>
+      <w:r>
+        <w:rPr>
+          <w:color w:val="A6A6A6" w:themeColor="background1" w:themeShade="A6"/>
+        </w:rPr>
+        <w:t>Auf Fotopapier ausdrucken.</w:t>
+      </w:r>
+    </w:p>
+    <w:p>
+      <w:pPr>
+        <w:rPr>
+          <w:color w:val="A6A6A6" w:themeColor="background1" w:themeShade="A6"/>
+        </w:rPr>
+      </w:pPr>
+      <w:r>
+        <w:rPr>
+          <w:color w:val="A6A6A6" w:themeColor="background1" w:themeShade="A6"/>
+        </w:rPr>
+        <w:t>Trocknen lassen (!), dann so vorsichtig wie möglich reinschieben.</w:t>
+      </w:r>
+    </w:p>
+    <w:p>
+      <w:pPr>
+        <w:rPr>
+          <w:color w:val="A6A6A6" w:themeColor="background1" w:themeShade="A6"/>
+        </w:rPr>
+      </w:pPr>
+      <w:r>
+        <w:rPr>
+          <w:color w:val="A6A6A6" w:themeColor="background1" w:themeShade="A6"/>
+        </w:rPr>
+        <w:t>Besser noch: mit einem zweiten Streifen darüber einschieben, den Hilfsstreifen dann vorsichtig rausziehen. Dann zerkratzt auch sicher nichts.</w:t>
+      </w:r>
+    </w:p>
     <w:sectPr>
       <w:pgSz w:w="11906" w:h="16838"/>
       <w:pgMar w:top="1417" w:right="1417" w:bottom="1134" w:left="1417" w:header="708" w:footer="708" w:gutter="0"/>

</xml_diff>